<commit_message>
updates and unit test
</commit_message>
<xml_diff>
--- a/Dokumentacja projektu.docx
+++ b/Dokumentacja projektu.docx
@@ -1432,52 +1432,24 @@
           <w:sz w:val="24"/>
           <w:szCs w:val="24"/>
         </w:rPr>
-        <w:t xml:space="preserve">Celem projektu jest zaimplementowanie aplikacji wykorzystującej solver typu MaxSat do znajdowania miejsc parkingowych dla klientów wypożyczalni samochodów </w:t>
-      </w:r>
-      <w:r>
+        <w:t>Celem projektu jest zaimplementowanie aplikacji wykorzystującej solver typu MaxSat do znajdowania miejsc parkingowych dla klientów wypożyczalni samochodów                    z uwzględnieniem popytu na następne wypożyczenia w danym sektorze miasta.</w:t>
+      </w:r>
+    </w:p>
+    <w:p>
+      <w:pPr>
+        <w:pStyle w:val="Akapitzlist"/>
+        <w:jc w:val="both"/>
         <w:rPr>
           <w:sz w:val="24"/>
           <w:szCs w:val="24"/>
         </w:rPr>
-        <w:t xml:space="preserve">                   </w:t>
-      </w:r>
+      </w:pPr>
       <w:r>
         <w:rPr>
           <w:sz w:val="24"/>
           <w:szCs w:val="24"/>
         </w:rPr>
-        <w:t>z uwzględnieniem popytu na następne wypożyczenia w danym sektorze miasta.</w:t>
-      </w:r>
-    </w:p>
-    <w:p>
-      <w:pPr>
-        <w:pStyle w:val="Akapitzlist"/>
-        <w:jc w:val="both"/>
-        <w:rPr>
-          <w:sz w:val="24"/>
-          <w:szCs w:val="24"/>
-        </w:rPr>
-      </w:pPr>
-      <w:r>
-        <w:rPr>
-          <w:sz w:val="24"/>
-          <w:szCs w:val="24"/>
-        </w:rPr>
-        <w:t xml:space="preserve">Aplikacja będzie symulowała obszar danego miasta podzielonego na wyznaczone strefy, wewnątrz których jest pewna liczba samochodów dostępnych do wypożyczenia. Każda strefa będzie mieć przewidywany popyt na samochody, na który  aplikacja będzie odpowiadać przekierowując samochody do danej strefy gdy są tam potrzebne. Użytkownik będzie posiadał możliwość utworzenia zapytania odpytującego serwer </w:t>
-      </w:r>
-      <w:r>
-        <w:rPr>
-          <w:sz w:val="24"/>
-          <w:szCs w:val="24"/>
-        </w:rPr>
-        <w:t xml:space="preserve">       </w:t>
-      </w:r>
-      <w:r>
-        <w:rPr>
-          <w:sz w:val="24"/>
-          <w:szCs w:val="24"/>
-        </w:rPr>
-        <w:t>o miejsce parkingowe w pobliżu pewnej lokacji lub uruchomić prostą symulację generującą wiele podobnych zapytań oraz modyfikującą stan bazy w zależności od pory dnia.</w:t>
+        <w:t>Aplikacja będzie symulowała obszar danego miasta podzielonego na wyznaczone strefy, wewnątrz których jest pewna liczba samochodów dostępnych do wypożyczenia. Każda strefa będzie mieć przewidywany popyt na samochody, na który  aplikacja będzie odpowiadać przekierowując samochody do danej strefy gdy są tam potrzebne. Użytkownik będzie posiadał możliwość utworzenia zapytania odpytującego serwer        o miejsce parkingowe w pobliżu pewnej lokacji lub uruchomić prostą symulację generującą wiele podobnych zapytań oraz modyfikującą stan bazy w zależności od pory dnia.</w:t>
       </w:r>
     </w:p>
     <w:p>
@@ -1527,21 +1499,7 @@
           <w:sz w:val="24"/>
           <w:szCs w:val="24"/>
         </w:rPr>
-        <w:t xml:space="preserve">Miasto zostanie podzielone na heksagonalne strefy w celu zarządzania popytem </w:t>
-      </w:r>
-      <w:r>
-        <w:rPr>
-          <w:sz w:val="24"/>
-          <w:szCs w:val="24"/>
-        </w:rPr>
-        <w:t xml:space="preserve">                </w:t>
-      </w:r>
-      <w:r>
-        <w:rPr>
-          <w:sz w:val="24"/>
-          <w:szCs w:val="24"/>
-        </w:rPr>
-        <w:t>i podażą samochodów na zróżnicowanym obszarze.</w:t>
+        <w:t>Miasto zostanie podzielone na heksagonalne strefy w celu zarządzania popytem                 i podażą samochodów na zróżnicowanym obszarze.</w:t>
       </w:r>
     </w:p>
     <w:p>
@@ -1998,21 +1956,7 @@
           <w:sz w:val="24"/>
           <w:szCs w:val="24"/>
         </w:rPr>
-        <w:t>Aplikacja będzie manipulować klientami chcącymi zaparkować w pobliżu strefy a przez to sumą wag wolnych samochodów aby utrzymać współczynnik zajętości zbliżony do</w:t>
-      </w:r>
-      <w:r>
-        <w:rPr>
-          <w:sz w:val="24"/>
-          <w:szCs w:val="24"/>
-        </w:rPr>
-        <w:t xml:space="preserve"> </w:t>
-      </w:r>
-      <w:r>
-        <w:rPr>
-          <w:sz w:val="24"/>
-          <w:szCs w:val="24"/>
-        </w:rPr>
-        <w:t>1</w:t>
+        <w:t>Aplikacja będzie manipulować klientami chcącymi zaparkować w pobliżu strefy a przez to sumą wag wolnych samochodów aby utrzymać współczynnik zajętości zbliżony do 1</w:t>
       </w:r>
     </w:p>
     <w:p>
@@ -2080,13 +2024,7 @@
         </w:drawing>
       </w:r>
       <w:r>
-        <w:t xml:space="preserve">Samochody ze strefy A (O niskim współczynniku zajętości – samochodów jest za dużo) będą przekierowywane do strefy C (O wysokim </w:t>
-      </w:r>
-      <w:r>
-        <w:t>współczynniku</w:t>
-      </w:r>
-      <w:r>
-        <w:t xml:space="preserve"> zajętości – samochodów brakuje)</w:t>
+        <w:t>Samochody ze strefy A (O niskim współczynniku zajętości – samochodów jest za dużo) będą przekierowywane do strefy C (O wysokim współczynniku zajętości – samochodów brakuje)</w:t>
       </w:r>
     </w:p>
     <w:p>
@@ -2142,19 +2080,7 @@
         <w:rPr>
           <w:rFonts w:ascii="Calibri" w:hAnsi="Calibri" w:cs="Calibri"/>
         </w:rPr>
-        <w:t xml:space="preserve">Problem spełnialności to koncept związany z logiką matematyczną, zostanie on wykorzystany do rozwiązania problemu zarządzania wypożyczanymi samochodami </w:t>
-      </w:r>
-      <w:r>
-        <w:rPr>
-          <w:rFonts w:ascii="Calibri" w:hAnsi="Calibri" w:cs="Calibri"/>
-        </w:rPr>
-        <w:t xml:space="preserve">         </w:t>
-      </w:r>
-      <w:r>
-        <w:rPr>
-          <w:rFonts w:ascii="Calibri" w:hAnsi="Calibri" w:cs="Calibri"/>
-        </w:rPr>
-        <w:t>w Krakowie.</w:t>
+        <w:t>Problem spełnialności to koncept związany z logiką matematyczną, zostanie on wykorzystany do rozwiązania problemu zarządzania wypożyczanymi samochodami          w Krakowie.</w:t>
       </w:r>
     </w:p>
     <w:p>
@@ -2600,17 +2526,15 @@
       </w:pPr>
       <w:r>
         <w:rPr>
-          <w:b/>
-          <w:bCs/>
           <w:noProof/>
-          <w:sz w:val="32"/>
-          <w:szCs w:val="32"/>
+          <w:sz w:val="28"/>
+          <w:szCs w:val="28"/>
         </w:rPr>
         <w:drawing>
-          <wp:inline distT="0" distB="0" distL="0" distR="0" wp14:anchorId="2143F65A" wp14:editId="0AC58552">
-            <wp:extent cx="5760720" cy="3619500"/>
+          <wp:inline distT="0" distB="0" distL="0" distR="0" wp14:anchorId="2D49E01F" wp14:editId="7874E645">
+            <wp:extent cx="5753100" cy="3436620"/>
             <wp:effectExtent l="0" t="0" r="0" b="0"/>
-            <wp:docPr id="4" name="Obraz 4"/>
+            <wp:docPr id="6" name="Obraz 6"/>
             <wp:cNvGraphicFramePr>
               <a:graphicFrameLocks xmlns:a="http://schemas.openxmlformats.org/drawingml/2006/main" noChangeAspect="1"/>
             </wp:cNvGraphicFramePr>
@@ -2618,23 +2542,36 @@
               <a:graphicData uri="http://schemas.openxmlformats.org/drawingml/2006/picture">
                 <pic:pic xmlns:pic="http://schemas.openxmlformats.org/drawingml/2006/picture">
                   <pic:nvPicPr>
-                    <pic:cNvPr id="1" name=""/>
-                    <pic:cNvPicPr/>
+                    <pic:cNvPr id="0" name="Obraz 6"/>
+                    <pic:cNvPicPr>
+                      <a:picLocks noChangeAspect="1" noChangeArrowheads="1"/>
+                    </pic:cNvPicPr>
                   </pic:nvPicPr>
                   <pic:blipFill>
-                    <a:blip r:embed="rId10"/>
+                    <a:blip r:embed="rId10">
+                      <a:extLst>
+                        <a:ext uri="{28A0092B-C50C-407E-A947-70E740481C1C}">
+                          <a14:useLocalDpi xmlns:a14="http://schemas.microsoft.com/office/drawing/2010/main" val="0"/>
+                        </a:ext>
+                      </a:extLst>
+                    </a:blip>
+                    <a:srcRect/>
                     <a:stretch>
                       <a:fillRect/>
                     </a:stretch>
                   </pic:blipFill>
-                  <pic:spPr>
+                  <pic:spPr bwMode="auto">
                     <a:xfrm>
                       <a:off x="0" y="0"/>
-                      <a:ext cx="5760720" cy="3619500"/>
+                      <a:ext cx="5753100" cy="3436620"/>
                     </a:xfrm>
                     <a:prstGeom prst="rect">
                       <a:avLst/>
                     </a:prstGeom>
+                    <a:noFill/>
+                    <a:ln>
+                      <a:noFill/>
+                    </a:ln>
                   </pic:spPr>
                 </pic:pic>
               </a:graphicData>
@@ -2678,21 +2615,7 @@
           <w:sz w:val="24"/>
           <w:szCs w:val="24"/>
         </w:rPr>
-        <w:t xml:space="preserve">Tabela Strefa oznacza podział miasta na obszary posiadające wartość zatłoczenia </w:t>
-      </w:r>
-      <w:r>
-        <w:rPr>
-          <w:sz w:val="24"/>
-          <w:szCs w:val="24"/>
-        </w:rPr>
-        <w:t xml:space="preserve">           </w:t>
-      </w:r>
-      <w:r>
-        <w:rPr>
-          <w:sz w:val="24"/>
-          <w:szCs w:val="24"/>
-        </w:rPr>
-        <w:t>w danym momencie oraz rodzaj Strefy tj. obrzeża, centrum, poza miastem, przemysłowa. Zawiera wiele rekordów typu Parking.</w:t>
+        <w:t>Tabela Strefa oznacza podział miasta na obszary posiadające wartość zatłoczenia            w danym momencie, współczynnik atrakcyjności, współczynnik zapotrzebowania oraz rodzaj Strefy tj. obrzeża, centrum, poza miastem, przemysłowa. Zawiera wiele rekordów typu Parking.</w:t>
       </w:r>
     </w:p>
     <w:p>
@@ -2833,25 +2756,20 @@
         <w:pStyle w:val="Akapitzlist"/>
         <w:jc w:val="center"/>
         <w:rPr>
-          <w:b/>
-          <w:bCs/>
-          <w:sz w:val="32"/>
-          <w:szCs w:val="32"/>
-        </w:rPr>
-      </w:pPr>
-      <w:r>
-        <w:rPr>
-          <w:b/>
-          <w:bCs/>
-          <w:noProof/>
-          <w:sz w:val="32"/>
-          <w:szCs w:val="32"/>
+          <w:sz w:val="24"/>
+          <w:szCs w:val="24"/>
+        </w:rPr>
+      </w:pPr>
+      <w:r>
+        <w:rPr>
+          <w:sz w:val="24"/>
+          <w:szCs w:val="24"/>
         </w:rPr>
         <w:drawing>
-          <wp:inline distT="0" distB="0" distL="0" distR="0" wp14:anchorId="3DB9C647" wp14:editId="1AF86497">
-            <wp:extent cx="3475021" cy="1104996"/>
+          <wp:inline distT="0" distB="0" distL="0" distR="0" wp14:anchorId="0CC4D8AD" wp14:editId="51AECF9E">
+            <wp:extent cx="5760720" cy="914400"/>
             <wp:effectExtent l="0" t="0" r="0" b="0"/>
-            <wp:docPr id="2" name="Obraz 2"/>
+            <wp:docPr id="8" name="Obraz 8"/>
             <wp:cNvGraphicFramePr>
               <a:graphicFrameLocks xmlns:a="http://schemas.openxmlformats.org/drawingml/2006/main" noChangeAspect="1"/>
             </wp:cNvGraphicFramePr>
@@ -2871,7 +2789,7 @@
                   <pic:spPr>
                     <a:xfrm>
                       <a:off x="0" y="0"/>
-                      <a:ext cx="3475021" cy="1104996"/>
+                      <a:ext cx="5760720" cy="914400"/>
                     </a:xfrm>
                     <a:prstGeom prst="rect">
                       <a:avLst/>
@@ -3755,12 +3673,6 @@
         <w:gridCol w:w="2594"/>
       </w:tblGrid>
       <w:tr>
-        <w:tblPrEx>
-          <w:tblCellMar>
-            <w:top w:w="0" w:type="dxa"/>
-            <w:bottom w:w="0" w:type="dxa"/>
-          </w:tblCellMar>
-        </w:tblPrEx>
         <w:trPr>
           <w:trHeight w:val="300"/>
         </w:trPr>
@@ -3943,12 +3855,6 @@
         </w:tc>
       </w:tr>
       <w:tr>
-        <w:tblPrEx>
-          <w:tblCellMar>
-            <w:top w:w="0" w:type="dxa"/>
-            <w:bottom w:w="0" w:type="dxa"/>
-          </w:tblCellMar>
-        </w:tblPrEx>
         <w:trPr>
           <w:trHeight w:val="300"/>
         </w:trPr>
@@ -4072,12 +3978,6 @@
         </w:tc>
       </w:tr>
       <w:tr>
-        <w:tblPrEx>
-          <w:tblCellMar>
-            <w:top w:w="0" w:type="dxa"/>
-            <w:bottom w:w="0" w:type="dxa"/>
-          </w:tblCellMar>
-        </w:tblPrEx>
         <w:tc>
           <w:tcPr>
             <w:tcW w:w="869" w:type="dxa"/>
@@ -4227,12 +4127,6 @@
         <w:gridCol w:w="2553"/>
       </w:tblGrid>
       <w:tr>
-        <w:tblPrEx>
-          <w:tblCellMar>
-            <w:top w:w="0" w:type="dxa"/>
-            <w:bottom w:w="0" w:type="dxa"/>
-          </w:tblCellMar>
-        </w:tblPrEx>
         <w:trPr>
           <w:trHeight w:val="300"/>
         </w:trPr>
@@ -4415,12 +4309,6 @@
         </w:tc>
       </w:tr>
       <w:tr>
-        <w:tblPrEx>
-          <w:tblCellMar>
-            <w:top w:w="0" w:type="dxa"/>
-            <w:bottom w:w="0" w:type="dxa"/>
-          </w:tblCellMar>
-        </w:tblPrEx>
         <w:trPr>
           <w:trHeight w:val="300"/>
         </w:trPr>
@@ -4544,12 +4432,6 @@
         </w:tc>
       </w:tr>
       <w:tr>
-        <w:tblPrEx>
-          <w:tblCellMar>
-            <w:top w:w="0" w:type="dxa"/>
-            <w:bottom w:w="0" w:type="dxa"/>
-          </w:tblCellMar>
-        </w:tblPrEx>
         <w:tc>
           <w:tcPr>
             <w:tcW w:w="860" w:type="dxa"/>
@@ -4698,12 +4580,6 @@
         <w:gridCol w:w="2553"/>
       </w:tblGrid>
       <w:tr>
-        <w:tblPrEx>
-          <w:tblCellMar>
-            <w:top w:w="0" w:type="dxa"/>
-            <w:bottom w:w="0" w:type="dxa"/>
-          </w:tblCellMar>
-        </w:tblPrEx>
         <w:trPr>
           <w:trHeight w:val="300"/>
         </w:trPr>
@@ -4886,12 +4762,6 @@
         </w:tc>
       </w:tr>
       <w:tr>
-        <w:tblPrEx>
-          <w:tblCellMar>
-            <w:top w:w="0" w:type="dxa"/>
-            <w:bottom w:w="0" w:type="dxa"/>
-          </w:tblCellMar>
-        </w:tblPrEx>
         <w:trPr>
           <w:trHeight w:val="300"/>
         </w:trPr>
@@ -5015,12 +4885,6 @@
         </w:tc>
       </w:tr>
       <w:tr>
-        <w:tblPrEx>
-          <w:tblCellMar>
-            <w:top w:w="0" w:type="dxa"/>
-            <w:bottom w:w="0" w:type="dxa"/>
-          </w:tblCellMar>
-        </w:tblPrEx>
         <w:trPr>
           <w:trHeight w:val="424"/>
         </w:trPr>

</xml_diff>